<commit_message>
Unit Test 1 Completed
</commit_message>
<xml_diff>
--- a/Will_PE9_Functions.docx
+++ b/Will_PE9_Functions.docx
@@ -163,7 +163,25 @@
           <w:sz w:val="22"/>
           <w:szCs w:val="22"/>
         </w:rPr>
-        <w:t>static bool Write()</w:t>
+        <w:t xml:space="preserve">static bool </w:t>
+      </w:r>
+      <w:proofErr w:type="gramStart"/>
+      <w:r>
+        <w:rPr>
+          <w:rFonts w:ascii="Courier New"/>
+          <w:sz w:val="22"/>
+          <w:szCs w:val="22"/>
+        </w:rPr>
+        <w:t>Write(</w:t>
+      </w:r>
+      <w:proofErr w:type="gramEnd"/>
+      <w:r>
+        <w:rPr>
+          <w:rFonts w:ascii="Courier New"/>
+          <w:sz w:val="22"/>
+          <w:szCs w:val="22"/>
+        </w:rPr>
+        <w:t>)</w:t>
       </w:r>
     </w:p>
     <w:p>
@@ -204,7 +222,24 @@
           <w:szCs w:val="22"/>
         </w:rPr>
         <w:tab/>
-        <w:t>Console.WriteLine("Text output from function.");</w:t>
+      </w:r>
+      <w:proofErr w:type="spellStart"/>
+      <w:r>
+        <w:rPr>
+          <w:rFonts w:ascii="Courier New"/>
+          <w:sz w:val="22"/>
+          <w:szCs w:val="22"/>
+        </w:rPr>
+        <w:t>Console.WriteLine</w:t>
+      </w:r>
+      <w:proofErr w:type="spellEnd"/>
+      <w:r>
+        <w:rPr>
+          <w:rFonts w:ascii="Courier New"/>
+          <w:sz w:val="22"/>
+          <w:szCs w:val="22"/>
+        </w:rPr>
+        <w:t>("Text output from function.");</w:t>
       </w:r>
     </w:p>
     <w:p>
@@ -256,7 +291,53 @@
           <w:sz w:val="22"/>
           <w:szCs w:val="22"/>
         </w:rPr>
-        <w:t xml:space="preserve">static void myFunction(string label, params int[] args, </w:t>
+        <w:t xml:space="preserve">static void </w:t>
+      </w:r>
+      <w:proofErr w:type="spellStart"/>
+      <w:proofErr w:type="gramStart"/>
+      <w:r>
+        <w:rPr>
+          <w:rFonts w:ascii="Courier New"/>
+          <w:sz w:val="22"/>
+          <w:szCs w:val="22"/>
+        </w:rPr>
+        <w:t>myFunction</w:t>
+      </w:r>
+      <w:proofErr w:type="spellEnd"/>
+      <w:r>
+        <w:rPr>
+          <w:rFonts w:ascii="Courier New"/>
+          <w:sz w:val="22"/>
+          <w:szCs w:val="22"/>
+        </w:rPr>
+        <w:t>(</w:t>
+      </w:r>
+      <w:proofErr w:type="gramEnd"/>
+      <w:r>
+        <w:rPr>
+          <w:rFonts w:ascii="Courier New"/>
+          <w:sz w:val="22"/>
+          <w:szCs w:val="22"/>
+        </w:rPr>
+        <w:t xml:space="preserve">string label, params int[] </w:t>
+      </w:r>
+      <w:proofErr w:type="spellStart"/>
+      <w:r>
+        <w:rPr>
+          <w:rFonts w:ascii="Courier New"/>
+          <w:sz w:val="22"/>
+          <w:szCs w:val="22"/>
+        </w:rPr>
+        <w:t>args</w:t>
+      </w:r>
+      <w:proofErr w:type="spellEnd"/>
+      <w:r>
+        <w:rPr>
+          <w:rFonts w:ascii="Courier New"/>
+          <w:sz w:val="22"/>
+          <w:szCs w:val="22"/>
+        </w:rPr>
+        <w:t xml:space="preserve">, </w:t>
       </w:r>
     </w:p>
     <w:p>
@@ -284,7 +365,25 @@
           <w:sz w:val="22"/>
           <w:szCs w:val="22"/>
         </w:rPr>
-        <w:t>bool showLabel)</w:t>
+        <w:t xml:space="preserve">bool </w:t>
+      </w:r>
+      <w:proofErr w:type="spellStart"/>
+      <w:r>
+        <w:rPr>
+          <w:rFonts w:ascii="Courier New"/>
+          <w:sz w:val="22"/>
+          <w:szCs w:val="22"/>
+        </w:rPr>
+        <w:t>showLabel</w:t>
+      </w:r>
+      <w:proofErr w:type="spellEnd"/>
+      <w:r>
+        <w:rPr>
+          <w:rFonts w:ascii="Courier New"/>
+          <w:sz w:val="22"/>
+          <w:szCs w:val="22"/>
+        </w:rPr>
+        <w:t>)</w:t>
       </w:r>
     </w:p>
     <w:p>
@@ -333,7 +432,25 @@
           <w:szCs w:val="22"/>
         </w:rPr>
         <w:tab/>
-        <w:t>if (showLabel)</w:t>
+        <w:t>if (</w:t>
+      </w:r>
+      <w:proofErr w:type="spellStart"/>
+      <w:r>
+        <w:rPr>
+          <w:rFonts w:ascii="Courier New"/>
+          <w:sz w:val="22"/>
+          <w:szCs w:val="22"/>
+        </w:rPr>
+        <w:t>showLabel</w:t>
+      </w:r>
+      <w:proofErr w:type="spellEnd"/>
+      <w:r>
+        <w:rPr>
+          <w:rFonts w:ascii="Courier New"/>
+          <w:sz w:val="22"/>
+          <w:szCs w:val="22"/>
+        </w:rPr>
+        <w:t>)</w:t>
       </w:r>
     </w:p>
     <w:p>
@@ -392,13 +509,23 @@
         </w:rPr>
         <w:tab/>
       </w:r>
-      <w:r>
-        <w:rPr>
-          <w:rFonts w:ascii="Courier New"/>
-          <w:sz w:val="22"/>
-          <w:szCs w:val="22"/>
-        </w:rPr>
-        <w:t>Console.WriteLine(label);</w:t>
+      <w:proofErr w:type="spellStart"/>
+      <w:r>
+        <w:rPr>
+          <w:rFonts w:ascii="Courier New"/>
+          <w:sz w:val="22"/>
+          <w:szCs w:val="22"/>
+        </w:rPr>
+        <w:t>Console.WriteLine</w:t>
+      </w:r>
+      <w:proofErr w:type="spellEnd"/>
+      <w:r>
+        <w:rPr>
+          <w:rFonts w:ascii="Courier New"/>
+          <w:sz w:val="22"/>
+          <w:szCs w:val="22"/>
+        </w:rPr>
+        <w:t>(label);</w:t>
       </w:r>
     </w:p>
     <w:p>
@@ -460,7 +587,43 @@
           <w:szCs w:val="22"/>
         </w:rPr>
         <w:tab/>
-        <w:t>foreach (int i in args)</w:t>
+        <w:t xml:space="preserve">foreach (int </w:t>
+      </w:r>
+      <w:proofErr w:type="spellStart"/>
+      <w:r>
+        <w:rPr>
+          <w:rFonts w:ascii="Courier New"/>
+          <w:sz w:val="22"/>
+          <w:szCs w:val="22"/>
+        </w:rPr>
+        <w:t>i</w:t>
+      </w:r>
+      <w:proofErr w:type="spellEnd"/>
+      <w:r>
+        <w:rPr>
+          <w:rFonts w:ascii="Courier New"/>
+          <w:sz w:val="22"/>
+          <w:szCs w:val="22"/>
+        </w:rPr>
+        <w:t xml:space="preserve"> in </w:t>
+      </w:r>
+      <w:proofErr w:type="spellStart"/>
+      <w:r>
+        <w:rPr>
+          <w:rFonts w:ascii="Courier New"/>
+          <w:sz w:val="22"/>
+          <w:szCs w:val="22"/>
+        </w:rPr>
+        <w:t>args</w:t>
+      </w:r>
+      <w:proofErr w:type="spellEnd"/>
+      <w:r>
+        <w:rPr>
+          <w:rFonts w:ascii="Courier New"/>
+          <w:sz w:val="22"/>
+          <w:szCs w:val="22"/>
+        </w:rPr>
+        <w:t>)</w:t>
       </w:r>
     </w:p>
     <w:p>
@@ -519,13 +682,41 @@
         </w:rPr>
         <w:tab/>
       </w:r>
-      <w:r>
-        <w:rPr>
-          <w:rFonts w:ascii="Courier New"/>
-          <w:sz w:val="22"/>
-          <w:szCs w:val="22"/>
-        </w:rPr>
-        <w:t>Console.WriteLine("{0}", i);</w:t>
+      <w:proofErr w:type="spellStart"/>
+      <w:r>
+        <w:rPr>
+          <w:rFonts w:ascii="Courier New"/>
+          <w:sz w:val="22"/>
+          <w:szCs w:val="22"/>
+        </w:rPr>
+        <w:t>Console.WriteLine</w:t>
+      </w:r>
+      <w:proofErr w:type="spellEnd"/>
+      <w:r>
+        <w:rPr>
+          <w:rFonts w:ascii="Courier New"/>
+          <w:sz w:val="22"/>
+          <w:szCs w:val="22"/>
+        </w:rPr>
+        <w:t xml:space="preserve">("{0}", </w:t>
+      </w:r>
+      <w:proofErr w:type="spellStart"/>
+      <w:r>
+        <w:rPr>
+          <w:rFonts w:ascii="Courier New"/>
+          <w:sz w:val="22"/>
+          <w:szCs w:val="22"/>
+        </w:rPr>
+        <w:t>i</w:t>
+      </w:r>
+      <w:proofErr w:type="spellEnd"/>
+      <w:r>
+        <w:rPr>
+          <w:rFonts w:ascii="Courier New"/>
+          <w:sz w:val="22"/>
+          <w:szCs w:val="22"/>
+        </w:rPr>
+        <w:t>);</w:t>
       </w:r>
     </w:p>
     <w:p>
@@ -602,8 +793,9 @@
           <w:sz w:val="20"/>
           <w:szCs w:val="20"/>
         </w:rPr>
-        <w:t>The Write(</w:t>
-      </w:r>
+        <w:t xml:space="preserve">The </w:t>
+      </w:r>
+      <w:proofErr w:type="gramStart"/>
       <w:r>
         <w:rPr>
           <w:rFonts w:ascii="Courier New"/>
@@ -611,8 +803,9 @@
           <w:sz w:val="20"/>
           <w:szCs w:val="20"/>
         </w:rPr>
-        <w:t xml:space="preserve">) </w:t>
-      </w:r>
+        <w:t>Write(</w:t>
+      </w:r>
+      <w:proofErr w:type="gramEnd"/>
       <w:r>
         <w:rPr>
           <w:rFonts w:ascii="Courier New"/>
@@ -620,7 +813,7 @@
           <w:sz w:val="20"/>
           <w:szCs w:val="20"/>
         </w:rPr>
-        <w:t>function doesn</w:t>
+        <w:t xml:space="preserve">) </w:t>
       </w:r>
       <w:r>
         <w:rPr>
@@ -629,7 +822,7 @@
           <w:sz w:val="20"/>
           <w:szCs w:val="20"/>
         </w:rPr>
-        <w:t>’</w:t>
+        <w:t>function doesn</w:t>
       </w:r>
       <w:r>
         <w:rPr>
@@ -638,7 +831,36 @@
           <w:sz w:val="20"/>
           <w:szCs w:val="20"/>
         </w:rPr>
-        <w:t>t return a bool value like it says it does.</w:t>
+        <w:t>’</w:t>
+      </w:r>
+      <w:r>
+        <w:rPr>
+          <w:rFonts w:ascii="Courier New"/>
+          <w:color w:val="0070C0"/>
+          <w:sz w:val="20"/>
+          <w:szCs w:val="20"/>
+        </w:rPr>
+        <w:t xml:space="preserve">t return a </w:t>
+      </w:r>
+      <w:proofErr w:type="spellStart"/>
+      <w:r>
+        <w:rPr>
+          <w:rFonts w:ascii="Courier New"/>
+          <w:color w:val="0070C0"/>
+          <w:sz w:val="20"/>
+          <w:szCs w:val="20"/>
+        </w:rPr>
+        <w:t>bool</w:t>
+      </w:r>
+      <w:proofErr w:type="spellEnd"/>
+      <w:r>
+        <w:rPr>
+          <w:rFonts w:ascii="Courier New"/>
+          <w:color w:val="0070C0"/>
+          <w:sz w:val="20"/>
+          <w:szCs w:val="20"/>
+        </w:rPr>
+        <w:t xml:space="preserve"> value like it says it does.</w:t>
       </w:r>
     </w:p>
     <w:p>
@@ -681,7 +903,38 @@
           <w:sz w:val="20"/>
           <w:szCs w:val="20"/>
         </w:rPr>
-        <w:t>t at the end of the list of parameters for myFunction()</w:t>
+        <w:t xml:space="preserve">t at the end of the list of parameters for </w:t>
+      </w:r>
+      <w:proofErr w:type="spellStart"/>
+      <w:proofErr w:type="gramStart"/>
+      <w:r>
+        <w:rPr>
+          <w:rFonts w:ascii="Courier New"/>
+          <w:color w:val="0070C0"/>
+          <w:sz w:val="20"/>
+          <w:szCs w:val="20"/>
+        </w:rPr>
+        <w:t>myFunction</w:t>
+      </w:r>
+      <w:proofErr w:type="spellEnd"/>
+      <w:r>
+        <w:rPr>
+          <w:rFonts w:ascii="Courier New"/>
+          <w:color w:val="0070C0"/>
+          <w:sz w:val="20"/>
+          <w:szCs w:val="20"/>
+        </w:rPr>
+        <w:t>(</w:t>
+      </w:r>
+      <w:proofErr w:type="gramEnd"/>
+      <w:r>
+        <w:rPr>
+          <w:rFonts w:ascii="Courier New"/>
+          <w:color w:val="0070C0"/>
+          <w:sz w:val="20"/>
+          <w:szCs w:val="20"/>
+        </w:rPr>
+        <w:t>)</w:t>
       </w:r>
     </w:p>
     <w:p>
@@ -720,6 +973,30 @@
         <w:tab/>
         <w:t>GitHub project URL:</w:t>
       </w:r>
+      <w:r>
+        <w:t xml:space="preserve"> </w:t>
+      </w:r>
+      <w:hyperlink r:id="rId7" w:history="1">
+        <w:r>
+          <w:rPr>
+            <w:rStyle w:val="Hyperlink"/>
+          </w:rPr>
+          <w:t>https://github.com/ndw1117/myIGME-201/tree/main/Will_PE9_2</w:t>
+        </w:r>
+      </w:hyperlink>
+    </w:p>
+    <w:p>
+      <w:pPr>
+        <w:pStyle w:val="ListParagraph"/>
+        <w:tabs>
+          <w:tab w:val="left" w:pos="853"/>
+        </w:tabs>
+        <w:spacing w:before="93" w:line="249" w:lineRule="auto"/>
+        <w:ind w:left="852" w:right="1116" w:firstLine="0"/>
+        <w:rPr>
+          <w:color w:val="0070C0"/>
+        </w:rPr>
+      </w:pPr>
     </w:p>
     <w:p>
       <w:pPr>
@@ -752,11 +1029,19 @@
       <w:r>
         <w:t xml:space="preserve">and use it to impersonate the </w:t>
       </w:r>
-      <w:r>
-        <w:rPr>
-          <w:rFonts w:ascii="Courier New"/>
-        </w:rPr>
-        <w:t>Console.ReadLine()</w:t>
+      <w:proofErr w:type="spellStart"/>
+      <w:r>
+        <w:rPr>
+          <w:rFonts w:ascii="Courier New"/>
+        </w:rPr>
+        <w:t>Console.ReadLine</w:t>
+      </w:r>
+      <w:proofErr w:type="spellEnd"/>
+      <w:r>
+        <w:rPr>
+          <w:rFonts w:ascii="Courier New"/>
+        </w:rPr>
+        <w:t>()</w:t>
       </w:r>
       <w:r>
         <w:rPr>
@@ -769,7 +1054,36 @@
         <w:t>function when asking for user input.</w:t>
       </w:r>
       <w:r>
-        <w:t xml:space="preserve">  Refer to the "Lecture Code Examples" for the 3 steps in defining a delegate function.  The signature of Console.ReadLine() is "string ReadLine()" (ie. it returns a string and accepts no parameters).</w:t>
+        <w:t xml:space="preserve">  Refer to the "Lecture Code Examples" for the 3 steps in defining a delegate function.  The signature of </w:t>
+      </w:r>
+      <w:proofErr w:type="spellStart"/>
+      <w:r>
+        <w:t>Console.ReadLine</w:t>
+      </w:r>
+      <w:proofErr w:type="spellEnd"/>
+      <w:r>
+        <w:t xml:space="preserve">() is "string </w:t>
+      </w:r>
+      <w:proofErr w:type="spellStart"/>
+      <w:proofErr w:type="gramStart"/>
+      <w:r>
+        <w:t>ReadLine</w:t>
+      </w:r>
+      <w:proofErr w:type="spellEnd"/>
+      <w:r>
+        <w:t>(</w:t>
+      </w:r>
+      <w:proofErr w:type="gramEnd"/>
+      <w:r>
+        <w:t>)" (</w:t>
+      </w:r>
+      <w:proofErr w:type="spellStart"/>
+      <w:r>
+        <w:t>ie</w:t>
+      </w:r>
+      <w:proofErr w:type="spellEnd"/>
+      <w:r>
+        <w:t>. it returns a string and accepts no parameters).</w:t>
       </w:r>
     </w:p>
     <w:p>
@@ -794,7 +1108,7 @@
       <w:r>
         <w:t xml:space="preserve"> </w:t>
       </w:r>
-      <w:hyperlink r:id="rId7" w:history="1">
+      <w:hyperlink r:id="rId8" w:history="1">
         <w:r>
           <w:rPr>
             <w:rStyle w:val="Hyperlink"/>
@@ -847,8 +1161,21 @@
         <w:t>order</w:t>
       </w:r>
       <w:r>
-        <w:t>, where the total price is unitCount * unitCost</w:t>
-      </w:r>
+        <w:t xml:space="preserve">, where the total price is </w:t>
+      </w:r>
+      <w:proofErr w:type="spellStart"/>
+      <w:r>
+        <w:t>unitCount</w:t>
+      </w:r>
+      <w:proofErr w:type="spellEnd"/>
+      <w:r>
+        <w:t xml:space="preserve"> * </w:t>
+      </w:r>
+      <w:proofErr w:type="spellStart"/>
+      <w:r>
+        <w:t>unitCost</w:t>
+      </w:r>
+      <w:proofErr w:type="spellEnd"/>
       <w:r>
         <w:t>:</w:t>
       </w:r>
@@ -905,7 +1232,21 @@
           <w:rFonts w:ascii="Courier New"/>
         </w:rPr>
         <w:tab/>
-        <w:t xml:space="preserve">public string itemName; </w:t>
+        <w:t xml:space="preserve">public string </w:t>
+      </w:r>
+      <w:proofErr w:type="spellStart"/>
+      <w:r>
+        <w:rPr>
+          <w:rFonts w:ascii="Courier New"/>
+        </w:rPr>
+        <w:t>itemName</w:t>
+      </w:r>
+      <w:proofErr w:type="spellEnd"/>
+      <w:r>
+        <w:rPr>
+          <w:rFonts w:ascii="Courier New"/>
+        </w:rPr>
+        <w:t xml:space="preserve">; </w:t>
       </w:r>
     </w:p>
     <w:p>
@@ -928,7 +1269,20 @@
           <w:rFonts w:ascii="Courier New"/>
         </w:rPr>
         <w:tab/>
-        <w:t>unitCount;</w:t>
+      </w:r>
+      <w:proofErr w:type="spellStart"/>
+      <w:r>
+        <w:rPr>
+          <w:rFonts w:ascii="Courier New"/>
+        </w:rPr>
+        <w:t>unitCount</w:t>
+      </w:r>
+      <w:proofErr w:type="spellEnd"/>
+      <w:r>
+        <w:rPr>
+          <w:rFonts w:ascii="Courier New"/>
+        </w:rPr>
+        <w:t>;</w:t>
       </w:r>
     </w:p>
     <w:p>
@@ -951,7 +1305,21 @@
           <w:rFonts w:ascii="Courier New"/>
         </w:rPr>
         <w:tab/>
-        <w:t>public double unitCost;</w:t>
+        <w:t xml:space="preserve">public double </w:t>
+      </w:r>
+      <w:proofErr w:type="spellStart"/>
+      <w:r>
+        <w:rPr>
+          <w:rFonts w:ascii="Courier New"/>
+        </w:rPr>
+        <w:t>unitCost</w:t>
+      </w:r>
+      <w:proofErr w:type="spellEnd"/>
+      <w:r>
+        <w:rPr>
+          <w:rFonts w:ascii="Courier New"/>
+        </w:rPr>
+        <w:t>;</w:t>
       </w:r>
     </w:p>
     <w:p>
@@ -985,7 +1353,32 @@
           <w:rFonts w:ascii="Courier New"/>
           <w:color w:val="0070C0"/>
         </w:rPr>
-        <w:t>public double totalPrice()</w:t>
+        <w:t xml:space="preserve">public double </w:t>
+      </w:r>
+      <w:proofErr w:type="spellStart"/>
+      <w:proofErr w:type="gramStart"/>
+      <w:r>
+        <w:rPr>
+          <w:rFonts w:ascii="Courier New"/>
+          <w:color w:val="0070C0"/>
+        </w:rPr>
+        <w:t>totalPrice</w:t>
+      </w:r>
+      <w:proofErr w:type="spellEnd"/>
+      <w:r>
+        <w:rPr>
+          <w:rFonts w:ascii="Courier New"/>
+          <w:color w:val="0070C0"/>
+        </w:rPr>
+        <w:t>(</w:t>
+      </w:r>
+      <w:proofErr w:type="gramEnd"/>
+      <w:r>
+        <w:rPr>
+          <w:rFonts w:ascii="Courier New"/>
+          <w:color w:val="0070C0"/>
+        </w:rPr>
+        <w:t>)</w:t>
       </w:r>
     </w:p>
     <w:p>
@@ -1003,6 +1396,7 @@
           <w:rFonts w:ascii="Courier New"/>
           <w:color w:val="0070C0"/>
         </w:rPr>
+        <w:lastRenderedPageBreak/>
         <w:t>{</w:t>
       </w:r>
       <w:r>
@@ -1029,8 +1423,33 @@
           <w:color w:val="0070C0"/>
         </w:rPr>
         <w:tab/>
-        <w:t>return unitCount*unitCost</w:t>
-      </w:r>
+        <w:t xml:space="preserve">return </w:t>
+      </w:r>
+      <w:proofErr w:type="spellStart"/>
+      <w:r>
+        <w:rPr>
+          <w:rFonts w:ascii="Courier New"/>
+          <w:color w:val="0070C0"/>
+        </w:rPr>
+        <w:t>unitCount</w:t>
+      </w:r>
+      <w:proofErr w:type="spellEnd"/>
+      <w:r>
+        <w:rPr>
+          <w:rFonts w:ascii="Courier New"/>
+          <w:color w:val="0070C0"/>
+        </w:rPr>
+        <w:t>*</w:t>
+      </w:r>
+      <w:proofErr w:type="spellStart"/>
+      <w:r>
+        <w:rPr>
+          <w:rFonts w:ascii="Courier New"/>
+          <w:color w:val="0070C0"/>
+        </w:rPr>
+        <w:t>unitCost</w:t>
+      </w:r>
+      <w:proofErr w:type="spellEnd"/>
       <w:r>
         <w:rPr>
           <w:rFonts w:ascii="Courier New"/>
@@ -1070,7 +1489,6 @@
         <w:rPr>
           <w:rFonts w:ascii="Courier New"/>
         </w:rPr>
-        <w:lastRenderedPageBreak/>
         <w:t>}</w:t>
       </w:r>
     </w:p>
@@ -1240,7 +1658,23 @@
           <w:color w:val="0070C0"/>
         </w:rPr>
         <w:tab/>
-        <w:t xml:space="preserve">public string itemName; </w:t>
+        <w:t xml:space="preserve">public string </w:t>
+      </w:r>
+      <w:proofErr w:type="spellStart"/>
+      <w:r>
+        <w:rPr>
+          <w:rFonts w:ascii="Courier New"/>
+          <w:color w:val="0070C0"/>
+        </w:rPr>
+        <w:t>itemName</w:t>
+      </w:r>
+      <w:proofErr w:type="spellEnd"/>
+      <w:r>
+        <w:rPr>
+          <w:rFonts w:ascii="Courier New"/>
+          <w:color w:val="0070C0"/>
+        </w:rPr>
+        <w:t xml:space="preserve">; </w:t>
       </w:r>
     </w:p>
     <w:p>
@@ -1266,7 +1700,22 @@
           <w:color w:val="0070C0"/>
         </w:rPr>
         <w:tab/>
-        <w:t>unitCount;</w:t>
+      </w:r>
+      <w:proofErr w:type="spellStart"/>
+      <w:r>
+        <w:rPr>
+          <w:rFonts w:ascii="Courier New"/>
+          <w:color w:val="0070C0"/>
+        </w:rPr>
+        <w:t>unitCount</w:t>
+      </w:r>
+      <w:proofErr w:type="spellEnd"/>
+      <w:r>
+        <w:rPr>
+          <w:rFonts w:ascii="Courier New"/>
+          <w:color w:val="0070C0"/>
+        </w:rPr>
+        <w:t>;</w:t>
       </w:r>
     </w:p>
     <w:p>
@@ -1292,7 +1741,23 @@
           <w:color w:val="0070C0"/>
         </w:rPr>
         <w:tab/>
-        <w:t>public double unitCost;</w:t>
+        <w:t xml:space="preserve">public double </w:t>
+      </w:r>
+      <w:proofErr w:type="spellStart"/>
+      <w:r>
+        <w:rPr>
+          <w:rFonts w:ascii="Courier New"/>
+          <w:color w:val="0070C0"/>
+        </w:rPr>
+        <w:t>unitCost</w:t>
+      </w:r>
+      <w:proofErr w:type="spellEnd"/>
+      <w:r>
+        <w:rPr>
+          <w:rFonts w:ascii="Courier New"/>
+          <w:color w:val="0070C0"/>
+        </w:rPr>
+        <w:t>;</w:t>
       </w:r>
     </w:p>
     <w:p>
@@ -1322,7 +1787,32 @@
           <w:color w:val="0070C0"/>
         </w:rPr>
         <w:tab/>
-        <w:t>public double totalPrice()</w:t>
+        <w:t xml:space="preserve">public double </w:t>
+      </w:r>
+      <w:proofErr w:type="spellStart"/>
+      <w:proofErr w:type="gramStart"/>
+      <w:r>
+        <w:rPr>
+          <w:rFonts w:ascii="Courier New"/>
+          <w:color w:val="0070C0"/>
+        </w:rPr>
+        <w:t>totalPrice</w:t>
+      </w:r>
+      <w:proofErr w:type="spellEnd"/>
+      <w:r>
+        <w:rPr>
+          <w:rFonts w:ascii="Courier New"/>
+          <w:color w:val="0070C0"/>
+        </w:rPr>
+        <w:t>(</w:t>
+      </w:r>
+      <w:proofErr w:type="gramEnd"/>
+      <w:r>
+        <w:rPr>
+          <w:rFonts w:ascii="Courier New"/>
+          <w:color w:val="0070C0"/>
+        </w:rPr>
+        <w:t>)</w:t>
       </w:r>
     </w:p>
     <w:p>
@@ -1366,8 +1856,33 @@
           <w:color w:val="0070C0"/>
         </w:rPr>
         <w:tab/>
-        <w:t>return unitCount*unitCost</w:t>
-      </w:r>
+        <w:t xml:space="preserve">return </w:t>
+      </w:r>
+      <w:proofErr w:type="spellStart"/>
+      <w:r>
+        <w:rPr>
+          <w:rFonts w:ascii="Courier New"/>
+          <w:color w:val="0070C0"/>
+        </w:rPr>
+        <w:t>unitCount</w:t>
+      </w:r>
+      <w:proofErr w:type="spellEnd"/>
+      <w:r>
+        <w:rPr>
+          <w:rFonts w:ascii="Courier New"/>
+          <w:color w:val="0070C0"/>
+        </w:rPr>
+        <w:t>*</w:t>
+      </w:r>
+      <w:proofErr w:type="spellStart"/>
+      <w:r>
+        <w:rPr>
+          <w:rFonts w:ascii="Courier New"/>
+          <w:color w:val="0070C0"/>
+        </w:rPr>
+        <w:t>unitCost</w:t>
+      </w:r>
+      <w:proofErr w:type="spellEnd"/>
       <w:r>
         <w:rPr>
           <w:rFonts w:ascii="Courier New"/>
@@ -1420,7 +1935,32 @@
           <w:rFonts w:ascii="Courier New"/>
           <w:color w:val="0070C0"/>
         </w:rPr>
-        <w:t>public string OrderInfo()</w:t>
+        <w:t xml:space="preserve">public string </w:t>
+      </w:r>
+      <w:proofErr w:type="spellStart"/>
+      <w:proofErr w:type="gramStart"/>
+      <w:r>
+        <w:rPr>
+          <w:rFonts w:ascii="Courier New"/>
+          <w:color w:val="0070C0"/>
+        </w:rPr>
+        <w:t>OrderInfo</w:t>
+      </w:r>
+      <w:proofErr w:type="spellEnd"/>
+      <w:r>
+        <w:rPr>
+          <w:rFonts w:ascii="Courier New"/>
+          <w:color w:val="0070C0"/>
+        </w:rPr>
+        <w:t>(</w:t>
+      </w:r>
+      <w:proofErr w:type="gramEnd"/>
+      <w:r>
+        <w:rPr>
+          <w:rFonts w:ascii="Courier New"/>
+          <w:color w:val="0070C0"/>
+        </w:rPr>
+        <w:t>)</w:t>
       </w:r>
     </w:p>
     <w:p>
@@ -1479,6 +2019,7 @@
         </w:rPr>
         <w:t xml:space="preserve">Order Information: </w:t>
       </w:r>
+      <w:proofErr w:type="gramStart"/>
       <w:r>
         <w:rPr>
           <w:rFonts w:ascii="Courier New"/>
@@ -1491,7 +2032,31 @@
           <w:rFonts w:ascii="Courier New"/>
           <w:color w:val="0070C0"/>
         </w:rPr>
-        <w:t xml:space="preserve"> + unitCount + </w:t>
+        <w:t xml:space="preserve"> +</w:t>
+      </w:r>
+      <w:proofErr w:type="gramEnd"/>
+      <w:r>
+        <w:rPr>
+          <w:rFonts w:ascii="Courier New"/>
+          <w:color w:val="0070C0"/>
+        </w:rPr>
+        <w:t xml:space="preserve"> </w:t>
+      </w:r>
+      <w:proofErr w:type="spellStart"/>
+      <w:r>
+        <w:rPr>
+          <w:rFonts w:ascii="Courier New"/>
+          <w:color w:val="0070C0"/>
+        </w:rPr>
+        <w:t>unitCount</w:t>
+      </w:r>
+      <w:proofErr w:type="spellEnd"/>
+      <w:r>
+        <w:rPr>
+          <w:rFonts w:ascii="Courier New"/>
+          <w:color w:val="0070C0"/>
+        </w:rPr>
+        <w:t xml:space="preserve"> + </w:t>
       </w:r>
       <w:r>
         <w:rPr>
@@ -1519,7 +2084,23 @@
           <w:rFonts w:ascii="Courier New"/>
           <w:color w:val="0070C0"/>
         </w:rPr>
-        <w:t xml:space="preserve"> + itemName +    </w:t>
+        <w:t xml:space="preserve"> + </w:t>
+      </w:r>
+      <w:proofErr w:type="spellStart"/>
+      <w:r>
+        <w:rPr>
+          <w:rFonts w:ascii="Courier New"/>
+          <w:color w:val="0070C0"/>
+        </w:rPr>
+        <w:t>itemName</w:t>
+      </w:r>
+      <w:proofErr w:type="spellEnd"/>
+      <w:r>
+        <w:rPr>
+          <w:rFonts w:ascii="Courier New"/>
+          <w:color w:val="0070C0"/>
+        </w:rPr>
+        <w:t xml:space="preserve"> +    </w:t>
       </w:r>
       <w:r>
         <w:rPr>
@@ -1547,7 +2128,23 @@
           <w:rFonts w:ascii="Courier New"/>
           <w:color w:val="0070C0"/>
         </w:rPr>
-        <w:t xml:space="preserve"> + unitCost + </w:t>
+        <w:t xml:space="preserve"> + </w:t>
+      </w:r>
+      <w:proofErr w:type="spellStart"/>
+      <w:r>
+        <w:rPr>
+          <w:rFonts w:ascii="Courier New"/>
+          <w:color w:val="0070C0"/>
+        </w:rPr>
+        <w:t>unitCost</w:t>
+      </w:r>
+      <w:proofErr w:type="spellEnd"/>
+      <w:r>
+        <w:rPr>
+          <w:rFonts w:ascii="Courier New"/>
+          <w:color w:val="0070C0"/>
+        </w:rPr>
+        <w:t xml:space="preserve"> + </w:t>
       </w:r>
       <w:r>
         <w:rPr>
@@ -1575,7 +2172,23 @@
           <w:rFonts w:ascii="Courier New"/>
           <w:color w:val="0070C0"/>
         </w:rPr>
-        <w:t xml:space="preserve"> + totalPrice();</w:t>
+        <w:t xml:space="preserve"> + </w:t>
+      </w:r>
+      <w:proofErr w:type="spellStart"/>
+      <w:r>
+        <w:rPr>
+          <w:rFonts w:ascii="Courier New"/>
+          <w:color w:val="0070C0"/>
+        </w:rPr>
+        <w:t>totalPrice</w:t>
+      </w:r>
+      <w:proofErr w:type="spellEnd"/>
+      <w:r>
+        <w:rPr>
+          <w:rFonts w:ascii="Courier New"/>
+          <w:color w:val="0070C0"/>
+        </w:rPr>
+        <w:t>();</w:t>
       </w:r>
     </w:p>
     <w:p>
@@ -1646,7 +2259,15 @@
         <w:t>document</w:t>
       </w:r>
       <w:r>
-        <w:t xml:space="preserve"> to the corresponding MyCourses dropbox.</w:t>
+        <w:t xml:space="preserve"> to the corresponding MyCourses </w:t>
+      </w:r>
+      <w:proofErr w:type="spellStart"/>
+      <w:r>
+        <w:t>dropbox</w:t>
+      </w:r>
+      <w:proofErr w:type="spellEnd"/>
+      <w:r>
+        <w:t>.</w:t>
       </w:r>
     </w:p>
     <w:p>
@@ -1655,9 +2276,9 @@
       </w:r>
     </w:p>
     <w:sectPr>
-      <w:headerReference w:type="default" r:id="rId8"/>
-      <w:footerReference w:type="default" r:id="rId9"/>
-      <w:headerReference w:type="first" r:id="rId10"/>
+      <w:headerReference w:type="default" r:id="rId9"/>
+      <w:footerReference w:type="default" r:id="rId10"/>
+      <w:headerReference w:type="first" r:id="rId11"/>
       <w:pgSz w:w="12240" w:h="15840"/>
       <w:pgMar w:top="720" w:right="720" w:bottom="720" w:left="720" w:header="432" w:footer="720" w:gutter="0"/>
       <w:pgNumType w:start="1"/>
@@ -4011,6 +4632,7 @@
     <w:lsdException w:name="HTML Sample" w:semiHidden="1" w:unhideWhenUsed="1"/>
     <w:lsdException w:name="HTML Typewriter" w:semiHidden="1" w:unhideWhenUsed="1"/>
     <w:lsdException w:name="HTML Variable" w:semiHidden="1" w:unhideWhenUsed="1"/>
+    <w:lsdException w:name="Normal Table" w:semiHidden="1" w:unhideWhenUsed="1"/>
     <w:lsdException w:name="annotation subject" w:semiHidden="1" w:unhideWhenUsed="1"/>
     <w:lsdException w:name="No List" w:semiHidden="1" w:unhideWhenUsed="1"/>
     <w:lsdException w:name="Outline List 1" w:semiHidden="1" w:unhideWhenUsed="1"/>
@@ -4053,8 +4675,11 @@
     <w:lsdException w:name="Table Contemporary" w:semiHidden="1" w:unhideWhenUsed="1"/>
     <w:lsdException w:name="Table Elegant" w:semiHidden="1" w:unhideWhenUsed="1"/>
     <w:lsdException w:name="Table Professional" w:semiHidden="1" w:unhideWhenUsed="1"/>
+    <w:lsdException w:name="Table Subtle 1" w:semiHidden="1" w:unhideWhenUsed="1"/>
     <w:lsdException w:name="Table Subtle 2" w:semiHidden="1" w:unhideWhenUsed="1"/>
     <w:lsdException w:name="Table Web 1" w:semiHidden="1" w:unhideWhenUsed="1"/>
+    <w:lsdException w:name="Table Web 2" w:semiHidden="1" w:unhideWhenUsed="1"/>
+    <w:lsdException w:name="Table Web 3" w:semiHidden="1" w:unhideWhenUsed="1"/>
     <w:lsdException w:name="Balloon Text" w:semiHidden="1" w:unhideWhenUsed="1"/>
     <w:lsdException w:name="Table Grid" w:uiPriority="59"/>
     <w:lsdException w:name="Table Theme" w:semiHidden="1" w:unhideWhenUsed="1"/>

</xml_diff>